<commit_message>
Improve module to calculate unit taxes and treatment to Rodaje tax
</commit_message>
<xml_diff>
--- a/unidades unit taxes.docx
+++ b/unidades unit taxes.docx
@@ -1,6 +1,6 @@
 
 <file path=word/document.xml><?xml version="1.0" encoding="utf-8"?>
-<w:document xmlns:wpc="http://schemas.microsoft.com/office/word/2010/wordprocessingCanvas" xmlns:cx="http://schemas.microsoft.com/office/drawing/2014/chartex" xmlns:cx1="http://schemas.microsoft.com/office/drawing/2015/9/8/chartex" xmlns:cx2="http://schemas.microsoft.com/office/drawing/2015/10/21/chartex" xmlns:cx3="http://schemas.microsoft.com/office/drawing/2016/5/9/chartex" xmlns:cx4="http://schemas.microsoft.com/office/drawing/2016/5/10/chartex" xmlns:cx5="http://schemas.microsoft.com/office/drawing/2016/5/11/chartex" xmlns:cx6="http://schemas.microsoft.com/office/drawing/2016/5/12/chartex" xmlns:cx7="http://schemas.microsoft.com/office/drawing/2016/5/13/chartex" xmlns:cx8="http://schemas.microsoft.com/office/drawing/2016/5/14/chartex" xmlns:mc="http://schemas.openxmlformats.org/markup-compatibility/2006" xmlns:aink="http://schemas.microsoft.com/office/drawing/2016/ink" xmlns:am3d="http://schemas.microsoft.com/office/drawing/2017/model3d" xmlns:o="urn:schemas-microsoft-com:office:office" xmlns:oel="http://schemas.microsoft.com/office/2019/extlst" xmlns:r="http://schemas.openxmlformats.org/officeDocument/2006/relationships" xmlns:m="http://schemas.openxmlformats.org/officeDocument/2006/math" xmlns:v="urn:schemas-microsoft-com:vml" xmlns:wp14="http://schemas.microsoft.com/office/word/2010/wordprocessingDrawing" xmlns:wp="http://schemas.openxmlformats.org/drawingml/2006/wordprocessingDrawing" xmlns:w10="urn:schemas-microsoft-com:office:word" xmlns:w="http://schemas.openxmlformats.org/wordprocessingml/2006/main" xmlns:w14="http://schemas.microsoft.com/office/word/2010/wordml" xmlns:w15="http://schemas.microsoft.com/office/word/2012/wordml" xmlns:w16cex="http://schemas.microsoft.com/office/word/2018/wordml/cex" xmlns:w16cid="http://schemas.microsoft.com/office/word/2016/wordml/cid" xmlns:w16="http://schemas.microsoft.com/office/word/2018/wordml" xmlns:w16du="http://schemas.microsoft.com/office/word/2023/wordml/word16du" xmlns:w16sdtdh="http://schemas.microsoft.com/office/word/2020/wordml/sdtdatahash" xmlns:w16se="http://schemas.microsoft.com/office/word/2015/wordml/symex" xmlns:wpg="http://schemas.microsoft.com/office/word/2010/wordprocessingGroup" xmlns:wpi="http://schemas.microsoft.com/office/word/2010/wordprocessingInk" xmlns:wne="http://schemas.microsoft.com/office/word/2006/wordml" xmlns:wps="http://schemas.microsoft.com/office/word/2010/wordprocessingShape" mc:Ignorable="w14 w15 w16se w16cid w16 w16cex w16sdtdh w16du wp14">
+<w:document xmlns:wpc="http://schemas.microsoft.com/office/word/2010/wordprocessingCanvas" xmlns:cx="http://schemas.microsoft.com/office/drawing/2014/chartex" xmlns:cx1="http://schemas.microsoft.com/office/drawing/2015/9/8/chartex" xmlns:cx2="http://schemas.microsoft.com/office/drawing/2015/10/21/chartex" xmlns:cx3="http://schemas.microsoft.com/office/drawing/2016/5/9/chartex" xmlns:cx4="http://schemas.microsoft.com/office/drawing/2016/5/10/chartex" xmlns:cx5="http://schemas.microsoft.com/office/drawing/2016/5/11/chartex" xmlns:cx6="http://schemas.microsoft.com/office/drawing/2016/5/12/chartex" xmlns:cx7="http://schemas.microsoft.com/office/drawing/2016/5/13/chartex" xmlns:cx8="http://schemas.microsoft.com/office/drawing/2016/5/14/chartex" xmlns:mc="http://schemas.openxmlformats.org/markup-compatibility/2006" xmlns:aink="http://schemas.microsoft.com/office/drawing/2016/ink" xmlns:am3d="http://schemas.microsoft.com/office/drawing/2017/model3d" xmlns:o="urn:schemas-microsoft-com:office:office" xmlns:oel="http://schemas.microsoft.com/office/2019/extlst" xmlns:r="http://schemas.openxmlformats.org/officeDocument/2006/relationships" xmlns:m="http://schemas.openxmlformats.org/officeDocument/2006/math" xmlns:v="urn:schemas-microsoft-com:vml" xmlns:wp14="http://schemas.microsoft.com/office/word/2010/wordprocessingDrawing" xmlns:wp="http://schemas.openxmlformats.org/drawingml/2006/wordprocessingDrawing" xmlns:w10="urn:schemas-microsoft-com:office:word" xmlns:w="http://schemas.openxmlformats.org/wordprocessingml/2006/main" xmlns:w14="http://schemas.microsoft.com/office/word/2010/wordml" xmlns:w15="http://schemas.microsoft.com/office/word/2012/wordml" xmlns:w16cex="http://schemas.microsoft.com/office/word/2018/wordml/cex" xmlns:w16cid="http://schemas.microsoft.com/office/word/2016/wordml/cid" xmlns:w16="http://schemas.microsoft.com/office/word/2018/wordml" xmlns:w16du="http://schemas.microsoft.com/office/word/2023/wordml/word16du" xmlns:w16sdtdh="http://schemas.microsoft.com/office/word/2020/wordml/sdtdatahash" xmlns:w16sdtfl="http://schemas.microsoft.com/office/word/2024/wordml/sdtformatlock" xmlns:w16se="http://schemas.microsoft.com/office/word/2015/wordml/symex" xmlns:wpg="http://schemas.microsoft.com/office/word/2010/wordprocessingGroup" xmlns:wpi="http://schemas.microsoft.com/office/word/2010/wordprocessingInk" xmlns:wne="http://schemas.microsoft.com/office/word/2006/wordml" xmlns:wps="http://schemas.microsoft.com/office/word/2010/wordprocessingShape" mc:Ignorable="w14 w15 w16se w16cid w16 w16cex w16sdtdh w16sdtfl w16du wp14">
   <w:body>
     <w:p>
       <w:pPr>
@@ -152,7 +152,13 @@
               <w:rPr>
                 <w:lang w:val="es-CR"/>
               </w:rPr>
-              <w:t>Resto de combustibles</w:t>
+              <w:t>Otros</w:t>
+            </w:r>
+            <w:r>
+              <w:rPr>
+                <w:lang w:val="es-CR"/>
+              </w:rPr>
+              <w:t xml:space="preserve"> de combustibles</w:t>
             </w:r>
             <w:r>
               <w:rPr>
@@ -170,16 +176,8 @@
               <w:rPr>
                 <w:lang w:val="es-CR"/>
               </w:rPr>
-              <w:t xml:space="preserve"> USD/</w:t>
-            </w:r>
-            <w:proofErr w:type="spellStart"/>
-            <w:r>
-              <w:rPr>
-                <w:lang w:val="es-CR"/>
-              </w:rPr>
-              <w:t>liter</w:t>
-            </w:r>
-            <w:proofErr w:type="spellEnd"/>
+              <w:t xml:space="preserve"> USD/litro</w:t>
+            </w:r>
           </w:p>
         </w:tc>
       </w:tr>
@@ -248,7 +246,13 @@
               <w:rPr>
                 <w:lang w:val="es-CR"/>
               </w:rPr>
-              <w:t>Resto de combustibles</w:t>
+              <w:t>Otros</w:t>
+            </w:r>
+            <w:r>
+              <w:rPr>
+                <w:lang w:val="es-CR"/>
+              </w:rPr>
+              <w:t xml:space="preserve"> de combustibles</w:t>
             </w:r>
             <w:r>
               <w:rPr>
@@ -266,16 +270,8 @@
               <w:rPr>
                 <w:lang w:val="es-CR"/>
               </w:rPr>
-              <w:t xml:space="preserve"> USD/</w:t>
-            </w:r>
-            <w:proofErr w:type="spellStart"/>
-            <w:r>
-              <w:rPr>
-                <w:lang w:val="es-CR"/>
-              </w:rPr>
-              <w:t>liter</w:t>
-            </w:r>
-            <w:proofErr w:type="spellEnd"/>
+              <w:t xml:space="preserve"> USD/litro</w:t>
+            </w:r>
           </w:p>
         </w:tc>
       </w:tr>
@@ -344,7 +340,13 @@
               <w:rPr>
                 <w:lang w:val="es-CR"/>
               </w:rPr>
-              <w:t>Resto de combustibles</w:t>
+              <w:t>Otros</w:t>
+            </w:r>
+            <w:r>
+              <w:rPr>
+                <w:lang w:val="es-CR"/>
+              </w:rPr>
+              <w:t xml:space="preserve"> de combustibles</w:t>
             </w:r>
             <w:r>
               <w:rPr>
@@ -362,16 +364,8 @@
               <w:rPr>
                 <w:lang w:val="es-CR"/>
               </w:rPr>
-              <w:t xml:space="preserve"> USD/</w:t>
-            </w:r>
-            <w:proofErr w:type="spellStart"/>
-            <w:r>
-              <w:rPr>
-                <w:lang w:val="es-CR"/>
-              </w:rPr>
-              <w:t>liter</w:t>
-            </w:r>
-            <w:proofErr w:type="spellEnd"/>
+              <w:t xml:space="preserve"> USD/litro</w:t>
+            </w:r>
           </w:p>
         </w:tc>
       </w:tr>
@@ -440,7 +434,13 @@
               <w:rPr>
                 <w:lang w:val="es-CR"/>
               </w:rPr>
-              <w:t>Resto de combustibles</w:t>
+              <w:t>Otros</w:t>
+            </w:r>
+            <w:r>
+              <w:rPr>
+                <w:lang w:val="es-CR"/>
+              </w:rPr>
+              <w:t xml:space="preserve"> de combustibles</w:t>
             </w:r>
             <w:r>
               <w:rPr>
@@ -458,16 +458,8 @@
               <w:rPr>
                 <w:lang w:val="es-CR"/>
               </w:rPr>
-              <w:t xml:space="preserve"> USD/</w:t>
-            </w:r>
-            <w:proofErr w:type="spellStart"/>
-            <w:r>
-              <w:rPr>
-                <w:lang w:val="es-CR"/>
-              </w:rPr>
-              <w:t>liter</w:t>
-            </w:r>
-            <w:proofErr w:type="spellEnd"/>
+              <w:t xml:space="preserve"> USD/litro</w:t>
+            </w:r>
           </w:p>
         </w:tc>
       </w:tr>
@@ -536,7 +528,13 @@
               <w:rPr>
                 <w:lang w:val="es-CR"/>
               </w:rPr>
-              <w:t>Resto de combustibles</w:t>
+              <w:t>Otros</w:t>
+            </w:r>
+            <w:r>
+              <w:rPr>
+                <w:lang w:val="es-CR"/>
+              </w:rPr>
+              <w:t xml:space="preserve"> de combustibles</w:t>
             </w:r>
             <w:r>
               <w:rPr>
@@ -554,16 +552,8 @@
               <w:rPr>
                 <w:lang w:val="es-CR"/>
               </w:rPr>
-              <w:t xml:space="preserve"> USD/</w:t>
-            </w:r>
-            <w:proofErr w:type="spellStart"/>
-            <w:r>
-              <w:rPr>
-                <w:lang w:val="es-CR"/>
-              </w:rPr>
-              <w:t>liter</w:t>
-            </w:r>
-            <w:proofErr w:type="spellEnd"/>
+              <w:t xml:space="preserve"> USD/litro</w:t>
+            </w:r>
           </w:p>
         </w:tc>
       </w:tr>
@@ -632,7 +622,13 @@
               <w:rPr>
                 <w:lang w:val="es-CR"/>
               </w:rPr>
-              <w:t>Resto de combustibles</w:t>
+              <w:t>Otros</w:t>
+            </w:r>
+            <w:r>
+              <w:rPr>
+                <w:lang w:val="es-CR"/>
+              </w:rPr>
+              <w:t xml:space="preserve"> de combustibles</w:t>
             </w:r>
             <w:r>
               <w:rPr>
@@ -650,16 +646,8 @@
               <w:rPr>
                 <w:lang w:val="es-CR"/>
               </w:rPr>
-              <w:t xml:space="preserve"> USD/</w:t>
-            </w:r>
-            <w:proofErr w:type="spellStart"/>
-            <w:r>
-              <w:rPr>
-                <w:lang w:val="es-CR"/>
-              </w:rPr>
-              <w:t>liter</w:t>
-            </w:r>
-            <w:proofErr w:type="spellEnd"/>
+              <w:t xml:space="preserve"> USD/litro</w:t>
+            </w:r>
           </w:p>
         </w:tc>
       </w:tr>
@@ -728,7 +716,13 @@
               <w:rPr>
                 <w:lang w:val="es-CR"/>
               </w:rPr>
-              <w:t>Resto de combustibles</w:t>
+              <w:t>Otros</w:t>
+            </w:r>
+            <w:r>
+              <w:rPr>
+                <w:lang w:val="es-CR"/>
+              </w:rPr>
+              <w:t xml:space="preserve"> de combustibles</w:t>
             </w:r>
             <w:r>
               <w:rPr>
@@ -746,16 +740,8 @@
               <w:rPr>
                 <w:lang w:val="es-CR"/>
               </w:rPr>
-              <w:t xml:space="preserve"> USD/</w:t>
-            </w:r>
-            <w:proofErr w:type="spellStart"/>
-            <w:r>
-              <w:rPr>
-                <w:lang w:val="es-CR"/>
-              </w:rPr>
-              <w:t>liter</w:t>
-            </w:r>
-            <w:proofErr w:type="spellEnd"/>
+              <w:t xml:space="preserve"> USD/litro</w:t>
+            </w:r>
           </w:p>
         </w:tc>
       </w:tr>
@@ -822,7 +808,13 @@
               <w:rPr>
                 <w:lang w:val="es-CR"/>
               </w:rPr>
-              <w:t>Resto de combustibles</w:t>
+              <w:t>Otros</w:t>
+            </w:r>
+            <w:r>
+              <w:rPr>
+                <w:lang w:val="es-CR"/>
+              </w:rPr>
+              <w:t xml:space="preserve"> de combustibles</w:t>
             </w:r>
             <w:r>
               <w:rPr>
@@ -840,16 +832,8 @@
               <w:rPr>
                 <w:lang w:val="es-CR"/>
               </w:rPr>
-              <w:t xml:space="preserve"> USD/</w:t>
-            </w:r>
-            <w:proofErr w:type="spellStart"/>
-            <w:r>
-              <w:rPr>
-                <w:lang w:val="es-CR"/>
-              </w:rPr>
-              <w:t>liter</w:t>
-            </w:r>
-            <w:proofErr w:type="spellEnd"/>
+              <w:t xml:space="preserve"> USD/litro</w:t>
+            </w:r>
           </w:p>
         </w:tc>
       </w:tr>
@@ -918,7 +902,13 @@
               <w:rPr>
                 <w:lang w:val="es-CR"/>
               </w:rPr>
-              <w:t>Resto de combustibles</w:t>
+              <w:t>Otros</w:t>
+            </w:r>
+            <w:r>
+              <w:rPr>
+                <w:lang w:val="es-CR"/>
+              </w:rPr>
+              <w:t xml:space="preserve"> de combustibles</w:t>
             </w:r>
             <w:r>
               <w:rPr>
@@ -936,16 +926,8 @@
               <w:rPr>
                 <w:lang w:val="es-CR"/>
               </w:rPr>
-              <w:t xml:space="preserve"> USD/</w:t>
-            </w:r>
-            <w:proofErr w:type="spellStart"/>
-            <w:r>
-              <w:rPr>
-                <w:lang w:val="es-CR"/>
-              </w:rPr>
-              <w:t>liter</w:t>
-            </w:r>
-            <w:proofErr w:type="spellEnd"/>
+              <w:t xml:space="preserve"> USD/litro</w:t>
+            </w:r>
           </w:p>
         </w:tc>
       </w:tr>
@@ -1014,7 +996,13 @@
               <w:rPr>
                 <w:lang w:val="es-CR"/>
               </w:rPr>
-              <w:t>Resto de combustibles</w:t>
+              <w:t>Otros</w:t>
+            </w:r>
+            <w:r>
+              <w:rPr>
+                <w:lang w:val="es-CR"/>
+              </w:rPr>
+              <w:t xml:space="preserve"> de combustibles</w:t>
             </w:r>
             <w:r>
               <w:rPr>
@@ -1032,16 +1020,8 @@
               <w:rPr>
                 <w:lang w:val="es-CR"/>
               </w:rPr>
-              <w:t xml:space="preserve"> USD/</w:t>
-            </w:r>
-            <w:proofErr w:type="spellStart"/>
-            <w:r>
-              <w:rPr>
-                <w:lang w:val="es-CR"/>
-              </w:rPr>
-              <w:t>liter</w:t>
-            </w:r>
-            <w:proofErr w:type="spellEnd"/>
+              <w:t xml:space="preserve"> USD/litro</w:t>
+            </w:r>
           </w:p>
         </w:tc>
       </w:tr>
@@ -1086,13 +1066,13 @@
         <w:rPr>
           <w:lang w:val="es-CR"/>
         </w:rPr>
-        <w:t>Resto de combustibles</w:t>
+        <w:t>Otros</w:t>
       </w:r>
       <w:r>
         <w:rPr>
           <w:lang w:val="es-CR"/>
         </w:rPr>
-        <w:t>: Gasolina/alcohol,</w:t>
+        <w:t xml:space="preserve"> combustibles: Gasolina/alcohol,</w:t>
       </w:r>
       <w:r>
         <w:rPr>
@@ -1304,13 +1284,7 @@
               <w:rPr>
                 <w:lang w:val="es-CR"/>
               </w:rPr>
-              <w:t>D/</w:t>
-            </w:r>
-            <w:r>
-              <w:rPr>
-                <w:lang w:val="es-CR"/>
-              </w:rPr>
-              <w:t>vehículo</w:t>
+              <w:t>D/vehículo</w:t>
             </w:r>
           </w:p>
         </w:tc>
@@ -1693,7 +1667,7 @@
 </file>
 
 <file path=word/styles.xml><?xml version="1.0" encoding="utf-8"?>
-<w:styles xmlns:mc="http://schemas.openxmlformats.org/markup-compatibility/2006" xmlns:r="http://schemas.openxmlformats.org/officeDocument/2006/relationships" xmlns:w="http://schemas.openxmlformats.org/wordprocessingml/2006/main" xmlns:w14="http://schemas.microsoft.com/office/word/2010/wordml" xmlns:w15="http://schemas.microsoft.com/office/word/2012/wordml" xmlns:w16cex="http://schemas.microsoft.com/office/word/2018/wordml/cex" xmlns:w16cid="http://schemas.microsoft.com/office/word/2016/wordml/cid" xmlns:w16="http://schemas.microsoft.com/office/word/2018/wordml" xmlns:w16du="http://schemas.microsoft.com/office/word/2023/wordml/word16du" xmlns:w16sdtdh="http://schemas.microsoft.com/office/word/2020/wordml/sdtdatahash" xmlns:w16se="http://schemas.microsoft.com/office/word/2015/wordml/symex" mc:Ignorable="w14 w15 w16se w16cid w16 w16cex w16sdtdh w16du">
+<w:styles xmlns:mc="http://schemas.openxmlformats.org/markup-compatibility/2006" xmlns:r="http://schemas.openxmlformats.org/officeDocument/2006/relationships" xmlns:w="http://schemas.openxmlformats.org/wordprocessingml/2006/main" xmlns:w14="http://schemas.microsoft.com/office/word/2010/wordml" xmlns:w15="http://schemas.microsoft.com/office/word/2012/wordml" xmlns:w16cex="http://schemas.microsoft.com/office/word/2018/wordml/cex" xmlns:w16cid="http://schemas.microsoft.com/office/word/2016/wordml/cid" xmlns:w16="http://schemas.microsoft.com/office/word/2018/wordml" xmlns:w16du="http://schemas.microsoft.com/office/word/2023/wordml/word16du" xmlns:w16sdtdh="http://schemas.microsoft.com/office/word/2020/wordml/sdtdatahash" xmlns:w16sdtfl="http://schemas.microsoft.com/office/word/2024/wordml/sdtformatlock" xmlns:w16se="http://schemas.microsoft.com/office/word/2015/wordml/symex" mc:Ignorable="w14 w15 w16se w16cid w16 w16cex w16sdtdh w16sdtfl w16du">
   <w:docDefaults>
     <w:rPrDefault>
       <w:rPr>
@@ -2296,6 +2270,7 @@
   <w:style w:type="character" w:default="1" w:styleId="DefaultParagraphFont">
     <w:name w:val="Default Paragraph Font"/>
     <w:uiPriority w:val="1"/>
+    <w:semiHidden/>
     <w:unhideWhenUsed/>
   </w:style>
   <w:style w:type="table" w:default="1" w:styleId="TableNormal">
@@ -3200,13 +3175,38 @@
 </file>
 
 <file path=customXml/itemProps2.xml><?xml version="1.0" encoding="utf-8"?>
-<ds:datastoreItem xmlns:ds="http://schemas.openxmlformats.org/officeDocument/2006/customXml" ds:itemID="{3EC6DE96-1B7A-405F-9A72-6EEF78BA8F8F}"/>
+<ds:datastoreItem xmlns:ds="http://schemas.openxmlformats.org/officeDocument/2006/customXml" ds:itemID="{3EC6DE96-1B7A-405F-9A72-6EEF78BA8F8F}">
+  <ds:schemaRefs>
+    <ds:schemaRef ds:uri="http://schemas.microsoft.com/office/2006/metadata/contentType"/>
+    <ds:schemaRef ds:uri="http://schemas.microsoft.com/office/2006/metadata/properties/metaAttributes"/>
+    <ds:schemaRef ds:uri="http://www.w3.org/2001/XMLSchema"/>
+    <ds:schemaRef ds:uri="http://schemas.microsoft.com/office/2006/metadata/properties"/>
+    <ds:schemaRef ds:uri="c4f98862-adfd-4d9c-a945-852f80f0eb51"/>
+    <ds:schemaRef ds:uri="b9355cc9-2d41-4aa9-bfbc-bd016a1e1a01"/>
+    <ds:schemaRef ds:uri="http://schemas.microsoft.com/office/2006/documentManagement/types"/>
+    <ds:schemaRef ds:uri="http://schemas.microsoft.com/office/infopath/2007/PartnerControls"/>
+    <ds:schemaRef ds:uri="http://schemas.openxmlformats.org/package/2006/metadata/core-properties"/>
+    <ds:schemaRef ds:uri="http://purl.org/dc/elements/1.1/"/>
+    <ds:schemaRef ds:uri="http://purl.org/dc/terms/"/>
+    <ds:schemaRef ds:uri="http://schemas.microsoft.com/internal/obd"/>
+  </ds:schemaRefs>
+</ds:datastoreItem>
 </file>
 
 <file path=customXml/itemProps3.xml><?xml version="1.0" encoding="utf-8"?>
-<ds:datastoreItem xmlns:ds="http://schemas.openxmlformats.org/officeDocument/2006/customXml" ds:itemID="{B92A784E-84E8-4142-B026-4CBE89152FFA}"/>
+<ds:datastoreItem xmlns:ds="http://schemas.openxmlformats.org/officeDocument/2006/customXml" ds:itemID="{B92A784E-84E8-4142-B026-4CBE89152FFA}">
+  <ds:schemaRefs>
+    <ds:schemaRef ds:uri="http://schemas.microsoft.com/sharepoint/v3/contenttype/forms"/>
+  </ds:schemaRefs>
+</ds:datastoreItem>
 </file>
 
 <file path=customXml/itemProps4.xml><?xml version="1.0" encoding="utf-8"?>
-<ds:datastoreItem xmlns:ds="http://schemas.openxmlformats.org/officeDocument/2006/customXml" ds:itemID="{1710C536-BF3F-4071-B5FF-7EDBA32F8274}"/>
+<ds:datastoreItem xmlns:ds="http://schemas.openxmlformats.org/officeDocument/2006/customXml" ds:itemID="{1710C536-BF3F-4071-B5FF-7EDBA32F8274}">
+  <ds:schemaRefs>
+    <ds:schemaRef ds:uri="http://schemas.microsoft.com/office/2006/metadata/properties"/>
+    <ds:schemaRef ds:uri="http://schemas.microsoft.com/office/infopath/2007/PartnerControls"/>
+    <ds:schemaRef ds:uri="c4f98862-adfd-4d9c-a945-852f80f0eb51"/>
+  </ds:schemaRefs>
+</ds:datastoreItem>
 </file>
</xml_diff>